<commit_message>
changes to add docker installation part
</commit_message>
<xml_diff>
--- a/Docs Shared By Anmol/Kubernetes/2. Kubernetes App Deployment.docx
+++ b/Docs Shared By Anmol/Kubernetes/2. Kubernetes App Deployment.docx
@@ -29,7 +29,15 @@
         </w:numPr>
       </w:pPr>
       <w:r>
-        <w:t xml:space="preserve">First, create a node application suppose the product-master-service and add a DockerFile to </w:t>
+        <w:t xml:space="preserve">First, create a node application suppose the product-master-service and add a </w:t>
+      </w:r>
+      <w:proofErr w:type="spellStart"/>
+      <w:r>
+        <w:t>DockerFile</w:t>
+      </w:r>
+      <w:proofErr w:type="spellEnd"/>
+      <w:r>
+        <w:t xml:space="preserve"> to </w:t>
       </w:r>
       <w:r>
         <w:t>it which will help in containerization of this node.js service.</w:t>
@@ -39,7 +47,15 @@
       </w:r>
       <w:r>
         <w:br/>
-        <w:t>You can see the whole code along with the Dockerfile at this link:</w:t>
+        <w:t xml:space="preserve">You can see the whole code along with the </w:t>
+      </w:r>
+      <w:proofErr w:type="spellStart"/>
+      <w:r>
+        <w:t>Dockerfile</w:t>
+      </w:r>
+      <w:proofErr w:type="spellEnd"/>
+      <w:r>
+        <w:t xml:space="preserve"> at this link:</w:t>
       </w:r>
     </w:p>
     <w:p>
@@ -71,18 +87,45 @@
         </w:numPr>
       </w:pPr>
       <w:r>
-        <w:t>After this, create a linux vm or if you already have, connect to it via putty and install git and configure it accordingly and clone the above repository.</w:t>
-      </w:r>
-    </w:p>
-    <w:p>
-      <w:pPr>
-        <w:ind w:left="1050"/>
-      </w:pPr>
+        <w:t xml:space="preserve">After this, create a </w:t>
+      </w:r>
+      <w:proofErr w:type="spellStart"/>
+      <w:r>
+        <w:t>linux</w:t>
+      </w:r>
+      <w:proofErr w:type="spellEnd"/>
+      <w:r>
+        <w:t xml:space="preserve"> </w:t>
+      </w:r>
+      <w:proofErr w:type="spellStart"/>
+      <w:r>
+        <w:t>vm</w:t>
+      </w:r>
+      <w:proofErr w:type="spellEnd"/>
+      <w:r>
+        <w:t xml:space="preserve"> or if you already have, connect to it via putty and install </w:t>
+      </w:r>
+      <w:proofErr w:type="spellStart"/>
+      <w:r>
+        <w:t>git</w:t>
+      </w:r>
+      <w:proofErr w:type="spellEnd"/>
+      <w:r>
+        <w:t xml:space="preserve"> and configure it accordingly and clone the above repository.</w:t>
+      </w:r>
+    </w:p>
+    <w:p>
+      <w:r>
+        <w:t xml:space="preserve"> </w:t>
+      </w:r>
+      <w:r>
+        <w:tab/>
+      </w:r>
       <w:r>
         <w:t>After this</w:t>
       </w:r>
       <w:r>
-        <w:t xml:space="preserve">, go to  </w:t>
+        <w:t xml:space="preserve">, go to </w:t>
       </w:r>
       <w:hyperlink r:id="rId8" w:history="1">
         <w:r>
@@ -154,22 +197,123 @@
         </w:numPr>
       </w:pPr>
       <w:r>
-        <w:t xml:space="preserve">Don’t </w:t>
-      </w:r>
-      <w:r>
-        <w:t>follow steps 4 to 7</w:t>
-      </w:r>
-      <w:r>
-        <w:t xml:space="preserve"> if you are not planning to build your own docker image and push it to docker hub</w:t>
-      </w:r>
-      <w:r>
-        <w:t>. You can directly go to step 8</w:t>
-      </w:r>
-      <w:r>
-        <w:t xml:space="preserve"> and pull the image created by me directly available on docker hub and use it to run on Kubernetes Cluster.</w:t>
-      </w:r>
-    </w:p>
-    <w:p/>
+        <w:t xml:space="preserve">Install </w:t>
+      </w:r>
+      <w:proofErr w:type="spellStart"/>
+      <w:r>
+        <w:t>docker</w:t>
+      </w:r>
+      <w:proofErr w:type="spellEnd"/>
+      <w:r>
+        <w:t xml:space="preserve"> in the machine where you are planning to build the image and further from where you are pushing the image to </w:t>
+      </w:r>
+      <w:proofErr w:type="spellStart"/>
+      <w:r>
+        <w:t>dockerhub</w:t>
+      </w:r>
+      <w:proofErr w:type="spellEnd"/>
+      <w:r>
+        <w:t xml:space="preserve">. For installing </w:t>
+      </w:r>
+      <w:proofErr w:type="spellStart"/>
+      <w:r>
+        <w:t>docker</w:t>
+      </w:r>
+      <w:proofErr w:type="spellEnd"/>
+      <w:r>
+        <w:t xml:space="preserve">, first check the distribution and release of the </w:t>
+      </w:r>
+      <w:proofErr w:type="spellStart"/>
+      <w:r>
+        <w:t>linux</w:t>
+      </w:r>
+      <w:proofErr w:type="spellEnd"/>
+      <w:r>
+        <w:t xml:space="preserve"> by following command : </w:t>
+      </w:r>
+      <w:proofErr w:type="spellStart"/>
+      <w:r>
+        <w:rPr>
+          <w:b/>
+        </w:rPr>
+        <w:t>lsb_release</w:t>
+      </w:r>
+      <w:proofErr w:type="spellEnd"/>
+      <w:r>
+        <w:rPr>
+          <w:b/>
+        </w:rPr>
+        <w:t xml:space="preserve"> </w:t>
+      </w:r>
+      <w:r>
+        <w:rPr>
+          <w:b/>
+        </w:rPr>
+        <w:t>–</w:t>
+      </w:r>
+      <w:r>
+        <w:rPr>
+          <w:b/>
+        </w:rPr>
+        <w:t>a</w:t>
+      </w:r>
+    </w:p>
+    <w:p>
+      <w:pPr>
+        <w:pStyle w:val="ListParagraph"/>
+      </w:pPr>
+      <w:r>
+        <w:t xml:space="preserve">After checking, find the steps to install </w:t>
+      </w:r>
+      <w:proofErr w:type="spellStart"/>
+      <w:r>
+        <w:t>docker</w:t>
+      </w:r>
+      <w:proofErr w:type="spellEnd"/>
+      <w:r>
+        <w:t xml:space="preserve"> for that</w:t>
+      </w:r>
+      <w:r>
+        <w:t xml:space="preserve"> distribution and release</w:t>
+      </w:r>
+      <w:r>
+        <w:t xml:space="preserve">. </w:t>
+      </w:r>
+    </w:p>
+    <w:p>
+      <w:pPr>
+        <w:pStyle w:val="ListParagraph"/>
+      </w:pPr>
+      <w:r>
+        <w:t xml:space="preserve">(The steps to install and run </w:t>
+      </w:r>
+      <w:proofErr w:type="spellStart"/>
+      <w:r>
+        <w:t>docker</w:t>
+      </w:r>
+      <w:proofErr w:type="spellEnd"/>
+      <w:r>
+        <w:t xml:space="preserve"> on Ubuntu 16.04 are given here: </w:t>
+      </w:r>
+      <w:hyperlink r:id="rId10" w:history="1">
+        <w:r>
+          <w:rPr>
+            <w:rStyle w:val="Hyperlink"/>
+          </w:rPr>
+          <w:t>https://www.digitalocean.com/community/tutorials/how-to-install-and-use-docker-on-ubuntu-16-04</w:t>
+        </w:r>
+      </w:hyperlink>
+      <w:r>
+        <w:t xml:space="preserve">) </w:t>
+      </w:r>
+      <w:bookmarkStart w:id="0" w:name="_GoBack"/>
+      <w:bookmarkEnd w:id="0"/>
+    </w:p>
+    <w:p>
+      <w:pPr>
+        <w:pStyle w:val="ListParagraph"/>
+      </w:pPr>
+    </w:p>
     <w:p>
       <w:pPr>
         <w:pStyle w:val="ListParagraph"/>
@@ -179,6 +323,55 @@
         </w:numPr>
       </w:pPr>
       <w:r>
+        <w:t xml:space="preserve">Don’t </w:t>
+      </w:r>
+      <w:r>
+        <w:t>follow steps 4 to 7</w:t>
+      </w:r>
+      <w:r>
+        <w:t xml:space="preserve"> if you are not planning to build your own </w:t>
+      </w:r>
+      <w:proofErr w:type="spellStart"/>
+      <w:r>
+        <w:t>docker</w:t>
+      </w:r>
+      <w:proofErr w:type="spellEnd"/>
+      <w:r>
+        <w:t xml:space="preserve"> image and push it to </w:t>
+      </w:r>
+      <w:proofErr w:type="spellStart"/>
+      <w:r>
+        <w:t>docker</w:t>
+      </w:r>
+      <w:proofErr w:type="spellEnd"/>
+      <w:r>
+        <w:t xml:space="preserve"> hub</w:t>
+      </w:r>
+      <w:r>
+        <w:t>. You can directly go to step 8</w:t>
+      </w:r>
+      <w:r>
+        <w:t xml:space="preserve"> and pull the image created by me directly available on </w:t>
+      </w:r>
+      <w:proofErr w:type="spellStart"/>
+      <w:r>
+        <w:t>docker</w:t>
+      </w:r>
+      <w:proofErr w:type="spellEnd"/>
+      <w:r>
+        <w:t xml:space="preserve"> hub and use it to run on Kubernetes Cluster.</w:t>
+      </w:r>
+    </w:p>
+    <w:p/>
+    <w:p>
+      <w:pPr>
+        <w:pStyle w:val="ListParagraph"/>
+        <w:numPr>
+          <w:ilvl w:val="0"/>
+          <w:numId w:val="5"/>
+        </w:numPr>
+      </w:pPr>
+      <w:r>
         <w:t>Once that’s done, go back to the VM and go to the directory inside which you cloned the code</w:t>
       </w:r>
     </w:p>
@@ -202,11 +395,21 @@
         </w:rPr>
         <w:t xml:space="preserve">               </w:t>
       </w:r>
-      <w:r>
-        <w:rPr>
-          <w:b/>
-        </w:rPr>
-        <w:t xml:space="preserve">docker build –t </w:t>
+      <w:proofErr w:type="spellStart"/>
+      <w:proofErr w:type="gramStart"/>
+      <w:r>
+        <w:rPr>
+          <w:b/>
+        </w:rPr>
+        <w:t>docker</w:t>
+      </w:r>
+      <w:proofErr w:type="spellEnd"/>
+      <w:proofErr w:type="gramEnd"/>
+      <w:r>
+        <w:rPr>
+          <w:b/>
+        </w:rPr>
+        <w:t xml:space="preserve"> build –t </w:t>
       </w:r>
       <w:r>
         <w:rPr>
@@ -230,104 +433,12 @@
         <w:rPr>
           <w:noProof/>
         </w:rPr>
+        <w:lastRenderedPageBreak/>
         <w:drawing>
           <wp:inline distT="0" distB="0" distL="0" distR="0" wp14:anchorId="652B6B38" wp14:editId="7A2C8EA4">
             <wp:extent cx="4424330" cy="2235799"/>
             <wp:effectExtent l="0" t="0" r="0" b="0"/>
             <wp:docPr id="2" name="Picture 2"/>
-            <wp:cNvGraphicFramePr>
-              <a:graphicFrameLocks xmlns:a="http://schemas.openxmlformats.org/drawingml/2006/main" noChangeAspect="1"/>
-            </wp:cNvGraphicFramePr>
-            <a:graphic xmlns:a="http://schemas.openxmlformats.org/drawingml/2006/main">
-              <a:graphicData uri="http://schemas.openxmlformats.org/drawingml/2006/picture">
-                <pic:pic xmlns:pic="http://schemas.openxmlformats.org/drawingml/2006/picture">
-                  <pic:nvPicPr>
-                    <pic:cNvPr id="1" name=""/>
-                    <pic:cNvPicPr/>
-                  </pic:nvPicPr>
-                  <pic:blipFill>
-                    <a:blip r:embed="rId10"/>
-                    <a:stretch>
-                      <a:fillRect/>
-                    </a:stretch>
-                  </pic:blipFill>
-                  <pic:spPr>
-                    <a:xfrm>
-                      <a:off x="0" y="0"/>
-                      <a:ext cx="4430989" cy="2239164"/>
-                    </a:xfrm>
-                    <a:prstGeom prst="rect">
-                      <a:avLst/>
-                    </a:prstGeom>
-                  </pic:spPr>
-                </pic:pic>
-              </a:graphicData>
-            </a:graphic>
-          </wp:inline>
-        </w:drawing>
-      </w:r>
-    </w:p>
-    <w:p>
-      <w:r>
-        <w:lastRenderedPageBreak/>
-        <w:t xml:space="preserve">              </w:t>
-      </w:r>
-      <w:r>
-        <w:t>It will build the image for you in the VM</w:t>
-      </w:r>
-    </w:p>
-    <w:p/>
-    <w:p>
-      <w:pPr>
-        <w:pStyle w:val="ListParagraph"/>
-        <w:numPr>
-          <w:ilvl w:val="0"/>
-          <w:numId w:val="5"/>
-        </w:numPr>
-      </w:pPr>
-      <w:r>
-        <w:t xml:space="preserve">After this </w:t>
-      </w:r>
-      <w:r>
-        <w:t>run the command</w:t>
-      </w:r>
-      <w:r>
-        <w:t xml:space="preserve"> </w:t>
-      </w:r>
-      <w:r>
-        <w:rPr>
-          <w:b/>
-        </w:rPr>
-        <w:t>docker images</w:t>
-      </w:r>
-      <w:r>
-        <w:t xml:space="preserve"> </w:t>
-      </w:r>
-      <w:r>
-        <w:t xml:space="preserve">and you will </w:t>
-      </w:r>
-      <w:r>
-        <w:t>see your docker image listed</w:t>
-      </w:r>
-      <w:r>
-        <w:t xml:space="preserve"> there.</w:t>
-      </w:r>
-    </w:p>
-    <w:p/>
-    <w:p/>
-    <w:p>
-      <w:pPr>
-        <w:jc w:val="center"/>
-      </w:pPr>
-      <w:r>
-        <w:rPr>
-          <w:noProof/>
-        </w:rPr>
-        <w:drawing>
-          <wp:inline distT="0" distB="0" distL="0" distR="0" wp14:anchorId="67BD1D43" wp14:editId="408BBA25">
-            <wp:extent cx="5328081" cy="478140"/>
-            <wp:effectExtent l="0" t="0" r="0" b="0"/>
-            <wp:docPr id="3" name="Picture 3"/>
             <wp:cNvGraphicFramePr>
               <a:graphicFrameLocks xmlns:a="http://schemas.openxmlformats.org/drawingml/2006/main" noChangeAspect="1"/>
             </wp:cNvGraphicFramePr>
@@ -347,7 +458,7 @@
                   <pic:spPr>
                     <a:xfrm>
                       <a:off x="0" y="0"/>
-                      <a:ext cx="5940478" cy="533096"/>
+                      <a:ext cx="4430989" cy="2239164"/>
                     </a:xfrm>
                     <a:prstGeom prst="rect">
                       <a:avLst/>
@@ -360,6 +471,14 @@
         </w:drawing>
       </w:r>
     </w:p>
+    <w:p>
+      <w:r>
+        <w:t xml:space="preserve">              </w:t>
+      </w:r>
+      <w:r>
+        <w:t>It will build the image for you in the VM</w:t>
+      </w:r>
+    </w:p>
     <w:p/>
     <w:p>
       <w:pPr>
@@ -373,148 +492,50 @@
         <w:t xml:space="preserve">After this </w:t>
       </w:r>
       <w:r>
-        <w:t xml:space="preserve">, </w:t>
-      </w:r>
-      <w:r>
-        <w:t>run the following commands in order to get authenticated by dockerhub from VM</w:t>
-      </w:r>
-    </w:p>
-    <w:p>
-      <w:pPr>
-        <w:rPr>
-          <w:b/>
-        </w:rPr>
-      </w:pPr>
-      <w:r>
-        <w:rPr>
-          <w:b/>
-        </w:rPr>
-        <w:t xml:space="preserve">             </w:t>
-      </w:r>
-      <w:r>
-        <w:rPr>
-          <w:b/>
-        </w:rPr>
-        <w:t>export DOCKER_ID_USER="your dockerhub username "</w:t>
-      </w:r>
-    </w:p>
-    <w:p>
-      <w:pPr>
-        <w:rPr>
-          <w:b/>
-        </w:rPr>
-      </w:pPr>
-      <w:r>
-        <w:rPr>
-          <w:b/>
-        </w:rPr>
-        <w:t xml:space="preserve">             </w:t>
-      </w:r>
-      <w:r>
-        <w:rPr>
-          <w:b/>
-        </w:rPr>
-        <w:t>docker login</w:t>
-      </w:r>
-    </w:p>
-    <w:p>
-      <w:pPr>
-        <w:ind w:left="720"/>
-      </w:pPr>
-      <w:r>
-        <w:t xml:space="preserve">(It will ask for your credentials to verify and then you will be authenticated for dockerhub from </w:t>
+        <w:t>run the command</w:t>
       </w:r>
       <w:r>
         <w:t xml:space="preserve"> </w:t>
       </w:r>
-      <w:r>
-        <w:t>the VM)</w:t>
+      <w:proofErr w:type="spellStart"/>
+      <w:r>
+        <w:rPr>
+          <w:b/>
+        </w:rPr>
+        <w:t>docker</w:t>
+      </w:r>
+      <w:proofErr w:type="spellEnd"/>
+      <w:r>
+        <w:rPr>
+          <w:b/>
+        </w:rPr>
+        <w:t xml:space="preserve"> images</w:t>
+      </w:r>
+      <w:r>
+        <w:t xml:space="preserve"> </w:t>
+      </w:r>
+      <w:r>
+        <w:t xml:space="preserve">and you will </w:t>
+      </w:r>
+      <w:r>
+        <w:t xml:space="preserve">see your </w:t>
+      </w:r>
+      <w:proofErr w:type="spellStart"/>
+      <w:r>
+        <w:t>docker</w:t>
+      </w:r>
+      <w:proofErr w:type="spellEnd"/>
+      <w:r>
+        <w:t xml:space="preserve"> image listed</w:t>
+      </w:r>
+      <w:r>
+        <w:t xml:space="preserve"> there.</w:t>
       </w:r>
     </w:p>
     <w:p/>
-    <w:p>
-      <w:pPr>
-        <w:pStyle w:val="ListParagraph"/>
-        <w:numPr>
-          <w:ilvl w:val="0"/>
-          <w:numId w:val="5"/>
-        </w:numPr>
-      </w:pPr>
-      <w:r>
-        <w:t>Now tag the image which we build before pushing it with the following command</w:t>
-      </w:r>
-      <w:r>
-        <w:t>:</w:t>
-      </w:r>
-    </w:p>
-    <w:p>
-      <w:pPr>
-        <w:pStyle w:val="ListParagraph"/>
-      </w:pPr>
-      <w:r>
-        <w:rPr>
-          <w:b/>
-        </w:rPr>
-        <w:t>docker tag product-master-service $DOCKER_ID_USER/ product-master-service</w:t>
-      </w:r>
-    </w:p>
-    <w:p>
-      <w:pPr>
-        <w:ind w:left="690"/>
-      </w:pPr>
-      <w:r>
-        <w:t xml:space="preserve">And </w:t>
-      </w:r>
-      <w:r>
-        <w:t xml:space="preserve">once the above command runs successfully, </w:t>
-      </w:r>
-      <w:r>
-        <w:t xml:space="preserve">we will push the image to our dockerhub </w:t>
-      </w:r>
-      <w:r>
-        <w:t xml:space="preserve">  </w:t>
-      </w:r>
-      <w:r>
-        <w:t>Registry by writing the following command</w:t>
-      </w:r>
-    </w:p>
-    <w:p>
-      <w:pPr>
-        <w:rPr>
-          <w:b/>
-        </w:rPr>
-      </w:pPr>
-      <w:r>
-        <w:t xml:space="preserve"> </w:t>
-      </w:r>
-      <w:r>
-        <w:tab/>
-      </w:r>
-      <w:r>
-        <w:rPr>
-          <w:b/>
-        </w:rPr>
-        <w:t>docker push $DOCKER_ID_USER/ product-master-service</w:t>
-      </w:r>
-    </w:p>
     <w:p/>
     <w:p>
       <w:pPr>
-        <w:ind w:left="720"/>
-      </w:pPr>
-      <w:r>
-        <w:t xml:space="preserve">This command will push the image to </w:t>
-      </w:r>
-      <w:r>
-        <w:t>your</w:t>
-      </w:r>
-      <w:r>
-        <w:t xml:space="preserve"> dockerhub account from where it can be accessed by anyone as shown in the below screenshot</w:t>
-      </w:r>
-    </w:p>
-    <w:p/>
-    <w:p>
-      <w:pPr>
         <w:jc w:val="center"/>
       </w:pPr>
       <w:r>
@@ -522,10 +543,10 @@
           <w:noProof/>
         </w:rPr>
         <w:drawing>
-          <wp:inline distT="0" distB="0" distL="0" distR="0" wp14:anchorId="11BC5CB3" wp14:editId="4F15C2A4">
-            <wp:extent cx="4347713" cy="1717718"/>
+          <wp:inline distT="0" distB="0" distL="0" distR="0" wp14:anchorId="67BD1D43" wp14:editId="408BBA25">
+            <wp:extent cx="5328081" cy="478140"/>
             <wp:effectExtent l="0" t="0" r="0" b="0"/>
-            <wp:docPr id="4" name="Picture 4"/>
+            <wp:docPr id="3" name="Picture 3"/>
             <wp:cNvGraphicFramePr>
               <a:graphicFrameLocks xmlns:a="http://schemas.openxmlformats.org/drawingml/2006/main" noChangeAspect="1"/>
             </wp:cNvGraphicFramePr>
@@ -545,7 +566,7 @@
                   <pic:spPr>
                     <a:xfrm>
                       <a:off x="0" y="0"/>
-                      <a:ext cx="4348646" cy="1718087"/>
+                      <a:ext cx="5940478" cy="533096"/>
                     </a:xfrm>
                     <a:prstGeom prst="rect">
                       <a:avLst/>
@@ -568,41 +589,91 @@
         </w:numPr>
       </w:pPr>
       <w:r>
-        <w:lastRenderedPageBreak/>
-        <w:t>After pushing image, just check whether the image is running as docker container fine or not by just writing the following command in the VM</w:t>
-      </w:r>
-    </w:p>
-    <w:p>
-      <w:pPr>
-        <w:ind w:left="720" w:firstLine="30"/>
-      </w:pPr>
-      <w:r>
-        <w:rPr>
-          <w:b/>
-        </w:rPr>
-        <w:t>docker run -d -p 9090:9001 --name product-master-services anmolhanda/product-master-</w:t>
-      </w:r>
-      <w:r>
-        <w:rPr>
-          <w:b/>
-        </w:rPr>
-        <w:t xml:space="preserve">  </w:t>
-      </w:r>
-      <w:r>
-        <w:rPr>
-          <w:b/>
-        </w:rPr>
-        <w:t>service</w:t>
-      </w:r>
-      <w:r>
-        <w:br/>
-        <w:t xml:space="preserve">(Since I have run the application on port on 9001 so I am exposing it on port 9090 externally outside </w:t>
-      </w:r>
-      <w:r>
-        <w:t xml:space="preserve">  </w:t>
-      </w:r>
-      <w:r>
-        <w:t>the docker container here)</w:t>
+        <w:t xml:space="preserve">After this </w:t>
+      </w:r>
+      <w:r>
+        <w:t xml:space="preserve">, </w:t>
+      </w:r>
+      <w:r>
+        <w:t xml:space="preserve">run the following commands in order to get authenticated by </w:t>
+      </w:r>
+      <w:proofErr w:type="spellStart"/>
+      <w:r>
+        <w:t>dockerhub</w:t>
+      </w:r>
+      <w:proofErr w:type="spellEnd"/>
+      <w:r>
+        <w:t xml:space="preserve"> from VM</w:t>
+      </w:r>
+    </w:p>
+    <w:p>
+      <w:pPr>
+        <w:rPr>
+          <w:b/>
+        </w:rPr>
+      </w:pPr>
+      <w:r>
+        <w:rPr>
+          <w:b/>
+        </w:rPr>
+        <w:t xml:space="preserve">             </w:t>
+      </w:r>
+      <w:proofErr w:type="gramStart"/>
+      <w:r>
+        <w:rPr>
+          <w:b/>
+        </w:rPr>
+        <w:t>export</w:t>
+      </w:r>
+      <w:proofErr w:type="gramEnd"/>
+      <w:r>
+        <w:rPr>
+          <w:b/>
+        </w:rPr>
+        <w:t xml:space="preserve"> DOCKER_ID_USER="your </w:t>
+      </w:r>
+      <w:proofErr w:type="spellStart"/>
+      <w:r>
+        <w:rPr>
+          <w:b/>
+        </w:rPr>
+        <w:t>dockerhub</w:t>
+      </w:r>
+      <w:proofErr w:type="spellEnd"/>
+      <w:r>
+        <w:rPr>
+          <w:b/>
+        </w:rPr>
+        <w:t xml:space="preserve"> username "</w:t>
+      </w:r>
+    </w:p>
+    <w:p>
+      <w:pPr>
+        <w:rPr>
+          <w:b/>
+        </w:rPr>
+      </w:pPr>
+      <w:r>
+        <w:rPr>
+          <w:b/>
+        </w:rPr>
+        <w:t xml:space="preserve">             </w:t>
+      </w:r>
+      <w:proofErr w:type="spellStart"/>
+      <w:proofErr w:type="gramStart"/>
+      <w:r>
+        <w:rPr>
+          <w:b/>
+        </w:rPr>
+        <w:t>docker</w:t>
+      </w:r>
+      <w:proofErr w:type="spellEnd"/>
+      <w:proofErr w:type="gramEnd"/>
+      <w:r>
+        <w:rPr>
+          <w:b/>
+        </w:rPr>
+        <w:t xml:space="preserve"> login</w:t>
       </w:r>
     </w:p>
     <w:p>
@@ -610,27 +681,32 @@
         <w:ind w:left="720"/>
       </w:pPr>
       <w:r>
-        <w:t xml:space="preserve">If it works fine that means nothing is wrong with your Dockerfile and you can proceed forward with Deployment </w:t>
-      </w:r>
-      <w:r>
-        <w:t xml:space="preserve">of this container on Kubernetes. </w:t>
-      </w:r>
-      <w:r>
-        <w:t>It’s better to delete</w:t>
-      </w:r>
-      <w:r>
-        <w:t xml:space="preserve"> this container from the VM otherwise it will utilize VM resources continuously. Use </w:t>
-      </w:r>
-      <w:r>
-        <w:rPr>
-          <w:b/>
-        </w:rPr>
-        <w:t>docker rm product-master-service</w:t>
-      </w:r>
-      <w:r>
-        <w:t xml:space="preserve"> to remove the container</w:t>
-      </w:r>
-    </w:p>
+        <w:t xml:space="preserve">(It will ask for your credentials to verify and then you will be authenticated for </w:t>
+      </w:r>
+      <w:proofErr w:type="spellStart"/>
+      <w:r>
+        <w:t>dockerhub</w:t>
+      </w:r>
+      <w:proofErr w:type="spellEnd"/>
+      <w:r>
+        <w:t xml:space="preserve"> </w:t>
+      </w:r>
+      <w:proofErr w:type="gramStart"/>
+      <w:r>
+        <w:t xml:space="preserve">from </w:t>
+      </w:r>
+      <w:r>
+        <w:t xml:space="preserve"> </w:t>
+      </w:r>
+      <w:r>
+        <w:t>the</w:t>
+      </w:r>
+      <w:proofErr w:type="gramEnd"/>
+      <w:r>
+        <w:t xml:space="preserve"> VM)</w:t>
+      </w:r>
+    </w:p>
+    <w:p/>
     <w:p>
       <w:pPr>
         <w:pStyle w:val="ListParagraph"/>
@@ -640,52 +716,127 @@
         </w:numPr>
       </w:pPr>
       <w:r>
-        <w:t>Now from Azure CLI or local cmd with kubectl working , run the following command</w:t>
-      </w:r>
-    </w:p>
+        <w:t>Now tag the image which we build before pushing it with the following command</w:t>
+      </w:r>
+      <w:r>
+        <w:t>:</w:t>
+      </w:r>
+    </w:p>
+    <w:p>
+      <w:pPr>
+        <w:pStyle w:val="ListParagraph"/>
+      </w:pPr>
+      <w:proofErr w:type="spellStart"/>
+      <w:proofErr w:type="gramStart"/>
+      <w:r>
+        <w:rPr>
+          <w:b/>
+        </w:rPr>
+        <w:t>docker</w:t>
+      </w:r>
+      <w:proofErr w:type="spellEnd"/>
+      <w:proofErr w:type="gramEnd"/>
+      <w:r>
+        <w:rPr>
+          <w:b/>
+        </w:rPr>
+        <w:t xml:space="preserve"> tag product-master-service $DOCKER_ID_USER/ product-master-service</w:t>
+      </w:r>
+    </w:p>
+    <w:p>
+      <w:pPr>
+        <w:ind w:left="690"/>
+      </w:pPr>
+      <w:r>
+        <w:t xml:space="preserve">And </w:t>
+      </w:r>
+      <w:r>
+        <w:t xml:space="preserve">once the above command runs successfully, </w:t>
+      </w:r>
+      <w:r>
+        <w:t xml:space="preserve">we will push the image to our </w:t>
+      </w:r>
+      <w:proofErr w:type="spellStart"/>
+      <w:r>
+        <w:t>dockerhub</w:t>
+      </w:r>
+      <w:proofErr w:type="spellEnd"/>
+      <w:r>
+        <w:t xml:space="preserve"> </w:t>
+      </w:r>
+      <w:r>
+        <w:t xml:space="preserve">  </w:t>
+      </w:r>
+      <w:r>
+        <w:t>Registry by writing the following command</w:t>
+      </w:r>
+    </w:p>
+    <w:p>
+      <w:pPr>
+        <w:rPr>
+          <w:b/>
+        </w:rPr>
+      </w:pPr>
+      <w:r>
+        <w:t xml:space="preserve"> </w:t>
+      </w:r>
+      <w:r>
+        <w:tab/>
+      </w:r>
+      <w:proofErr w:type="spellStart"/>
+      <w:proofErr w:type="gramStart"/>
+      <w:r>
+        <w:rPr>
+          <w:b/>
+        </w:rPr>
+        <w:t>docker</w:t>
+      </w:r>
+      <w:proofErr w:type="spellEnd"/>
+      <w:proofErr w:type="gramEnd"/>
+      <w:r>
+        <w:rPr>
+          <w:b/>
+        </w:rPr>
+        <w:t xml:space="preserve"> push $DOCKER_ID_USER/ product-master-service</w:t>
+      </w:r>
+    </w:p>
+    <w:p/>
     <w:p>
       <w:pPr>
         <w:ind w:left="720"/>
       </w:pPr>
       <w:r>
-        <w:rPr>
-          <w:b/>
-        </w:rPr>
-        <w:t>kubectl run product-master-services --image anmolhanda/product-master-service  --port=9001</w:t>
-      </w:r>
-      <w:r>
-        <w:rPr>
-          <w:b/>
-        </w:rPr>
-        <w:br/>
-      </w:r>
-      <w:r>
-        <w:br/>
+        <w:t xml:space="preserve">This command will push the image to </w:t>
+      </w:r>
+      <w:r>
+        <w:t>your</w:t>
       </w:r>
       <w:r>
         <w:t xml:space="preserve"> </w:t>
       </w:r>
-      <w:r>
-        <w:t>It will start the deployment of the following image on dockerhub on kubernetes with port of</w:t>
-      </w:r>
-      <w:r>
-        <w:t xml:space="preserve"> </w:t>
-      </w:r>
-      <w:r>
-        <w:t>node.js containerized application exposed on 9001 port of pod as shown below</w:t>
+      <w:proofErr w:type="spellStart"/>
+      <w:r>
+        <w:t>dockerhub</w:t>
+      </w:r>
+      <w:proofErr w:type="spellEnd"/>
+      <w:r>
+        <w:t xml:space="preserve"> account from where it can be accessed by anyone as shown in the below screenshot</w:t>
       </w:r>
     </w:p>
     <w:p/>
     <w:p>
+      <w:pPr>
+        <w:jc w:val="center"/>
+      </w:pPr>
       <w:r>
         <w:rPr>
           <w:noProof/>
         </w:rPr>
         <w:drawing>
-          <wp:inline distT="0" distB="0" distL="0" distR="0" wp14:anchorId="0FEC43CE" wp14:editId="630FCC00">
-            <wp:extent cx="5943600" cy="808990"/>
+          <wp:inline distT="0" distB="0" distL="0" distR="0" wp14:anchorId="11BC5CB3" wp14:editId="4F15C2A4">
+            <wp:extent cx="4347713" cy="1717718"/>
             <wp:effectExtent l="0" t="0" r="0" b="0"/>
-            <wp:docPr id="5" name="Picture 5"/>
+            <wp:docPr id="4" name="Picture 4"/>
             <wp:cNvGraphicFramePr>
               <a:graphicFrameLocks xmlns:a="http://schemas.openxmlformats.org/drawingml/2006/main" noChangeAspect="1"/>
             </wp:cNvGraphicFramePr>
@@ -705,7 +856,7 @@
                   <pic:spPr>
                     <a:xfrm>
                       <a:off x="0" y="0"/>
-                      <a:ext cx="5943600" cy="808990"/>
+                      <a:ext cx="4348646" cy="1718087"/>
                     </a:xfrm>
                     <a:prstGeom prst="rect">
                       <a:avLst/>
@@ -721,68 +872,254 @@
     <w:p/>
     <w:p>
       <w:pPr>
-        <w:ind w:firstLine="720"/>
-      </w:pPr>
-      <w:r>
-        <w:t xml:space="preserve">  Alternatively, </w:t>
-      </w:r>
-      <w:r>
-        <w:t>write the following command on CLI or CMD to see whether deployment</w:t>
-      </w:r>
-      <w:r>
-        <w:t xml:space="preserve">                  </w:t>
-      </w:r>
-      <w:r>
-        <w:tab/>
+        <w:pStyle w:val="ListParagraph"/>
+        <w:numPr>
+          <w:ilvl w:val="0"/>
+          <w:numId w:val="5"/>
+        </w:numPr>
+      </w:pPr>
+      <w:r>
+        <w:t xml:space="preserve">After pushing image, just check whether the image is running as </w:t>
+      </w:r>
+      <w:proofErr w:type="spellStart"/>
+      <w:r>
+        <w:t>docker</w:t>
+      </w:r>
+      <w:proofErr w:type="spellEnd"/>
+      <w:r>
+        <w:t xml:space="preserve"> container fine or not by just writing the following command in the VM</w:t>
+      </w:r>
+    </w:p>
+    <w:p>
+      <w:pPr>
+        <w:ind w:left="720" w:firstLine="30"/>
+      </w:pPr>
+      <w:proofErr w:type="spellStart"/>
+      <w:proofErr w:type="gramStart"/>
+      <w:r>
+        <w:rPr>
+          <w:b/>
+        </w:rPr>
+        <w:t>docker</w:t>
+      </w:r>
+      <w:proofErr w:type="spellEnd"/>
+      <w:proofErr w:type="gramEnd"/>
+      <w:r>
+        <w:rPr>
+          <w:b/>
+        </w:rPr>
+        <w:t xml:space="preserve"> run -d -p 9090:9001 --name product-master-services </w:t>
+      </w:r>
+      <w:proofErr w:type="spellStart"/>
+      <w:r>
+        <w:rPr>
+          <w:b/>
+        </w:rPr>
+        <w:t>anmolhanda</w:t>
+      </w:r>
+      <w:proofErr w:type="spellEnd"/>
+      <w:r>
+        <w:rPr>
+          <w:b/>
+        </w:rPr>
+        <w:t>/product-master-</w:t>
+      </w:r>
+      <w:r>
+        <w:rPr>
+          <w:b/>
+        </w:rPr>
         <w:t xml:space="preserve">  </w:t>
       </w:r>
       <w:r>
-        <w:t>has been done successfully or not</w:t>
-      </w:r>
-    </w:p>
-    <w:p>
-      <w:pPr>
-        <w:rPr>
-          <w:b/>
-        </w:rPr>
-      </w:pPr>
+        <w:rPr>
+          <w:b/>
+        </w:rPr>
+        <w:t>service</w:t>
+      </w:r>
+      <w:r>
+        <w:br/>
+        <w:t xml:space="preserve">(Since I have run the application on port on 9001 so I am exposing it on port 9090 externally outside </w:t>
+      </w:r>
+      <w:r>
+        <w:t xml:space="preserve">  </w:t>
+      </w:r>
+      <w:r>
+        <w:t xml:space="preserve">the </w:t>
+      </w:r>
+      <w:proofErr w:type="spellStart"/>
+      <w:r>
+        <w:t>docker</w:t>
+      </w:r>
+      <w:proofErr w:type="spellEnd"/>
+      <w:r>
+        <w:t xml:space="preserve"> container here)</w:t>
+      </w:r>
+    </w:p>
+    <w:p>
+      <w:pPr>
+        <w:ind w:left="720"/>
+      </w:pPr>
+      <w:r>
+        <w:t xml:space="preserve">If it works fine that means nothing is wrong with your </w:t>
+      </w:r>
+      <w:proofErr w:type="spellStart"/>
+      <w:r>
+        <w:t>Dockerfile</w:t>
+      </w:r>
+      <w:proofErr w:type="spellEnd"/>
+      <w:r>
+        <w:t xml:space="preserve"> and you can proceed forward with Deployment </w:t>
+      </w:r>
+      <w:r>
+        <w:t xml:space="preserve">of this container on Kubernetes. </w:t>
+      </w:r>
+      <w:r>
+        <w:t>It’s better to delete</w:t>
+      </w:r>
+      <w:r>
+        <w:t xml:space="preserve"> this container from the VM otherwise it will utilize VM resources continuously. Use </w:t>
+      </w:r>
+      <w:proofErr w:type="spellStart"/>
+      <w:r>
+        <w:rPr>
+          <w:b/>
+        </w:rPr>
+        <w:t>docker</w:t>
+      </w:r>
+      <w:proofErr w:type="spellEnd"/>
       <w:r>
         <w:rPr>
           <w:b/>
         </w:rPr>
         <w:t xml:space="preserve"> </w:t>
       </w:r>
-      <w:r>
-        <w:rPr>
-          <w:b/>
-        </w:rPr>
-        <w:tab/>
-        <w:t xml:space="preserve">  </w:t>
-      </w:r>
-      <w:r>
-        <w:rPr>
-          <w:b/>
-        </w:rPr>
-        <w:t>kubectl get deployments</w:t>
-      </w:r>
-    </w:p>
-    <w:p>
-      <w:pPr>
-        <w:jc w:val="center"/>
-        <w:rPr>
-          <w:b/>
-        </w:rPr>
-      </w:pPr>
+      <w:proofErr w:type="spellStart"/>
+      <w:r>
+        <w:rPr>
+          <w:b/>
+        </w:rPr>
+        <w:t>rm</w:t>
+      </w:r>
+      <w:proofErr w:type="spellEnd"/>
+      <w:r>
+        <w:rPr>
+          <w:b/>
+        </w:rPr>
+        <w:t xml:space="preserve"> product-master-service</w:t>
+      </w:r>
+      <w:r>
+        <w:t xml:space="preserve"> to remove the container</w:t>
+      </w:r>
+    </w:p>
+    <w:p>
+      <w:pPr>
+        <w:pStyle w:val="ListParagraph"/>
+        <w:numPr>
+          <w:ilvl w:val="0"/>
+          <w:numId w:val="5"/>
+        </w:numPr>
+      </w:pPr>
+      <w:r>
+        <w:t xml:space="preserve">Now from Azure CLI or local </w:t>
+      </w:r>
+      <w:proofErr w:type="spellStart"/>
+      <w:r>
+        <w:t>cmd</w:t>
+      </w:r>
+      <w:proofErr w:type="spellEnd"/>
+      <w:r>
+        <w:t xml:space="preserve"> with </w:t>
+      </w:r>
+      <w:proofErr w:type="spellStart"/>
+      <w:r>
+        <w:t>kubectl</w:t>
+      </w:r>
+      <w:proofErr w:type="spellEnd"/>
+      <w:r>
+        <w:t xml:space="preserve"> working , run the following command</w:t>
+      </w:r>
+    </w:p>
+    <w:p>
+      <w:pPr>
+        <w:ind w:left="720"/>
+      </w:pPr>
+      <w:proofErr w:type="spellStart"/>
+      <w:r>
+        <w:rPr>
+          <w:b/>
+        </w:rPr>
+        <w:t>kubectl</w:t>
+      </w:r>
+      <w:proofErr w:type="spellEnd"/>
+      <w:r>
+        <w:rPr>
+          <w:b/>
+        </w:rPr>
+        <w:t xml:space="preserve"> run product-master-services --image </w:t>
+      </w:r>
+      <w:proofErr w:type="spellStart"/>
+      <w:r>
+        <w:rPr>
+          <w:b/>
+        </w:rPr>
+        <w:t>anmolhanda</w:t>
+      </w:r>
+      <w:proofErr w:type="spellEnd"/>
+      <w:r>
+        <w:rPr>
+          <w:b/>
+        </w:rPr>
+        <w:t>/product-master-service  --port=9001</w:t>
+      </w:r>
+      <w:r>
+        <w:rPr>
+          <w:b/>
+        </w:rPr>
+        <w:br/>
+      </w:r>
+      <w:r>
+        <w:br/>
+      </w:r>
+      <w:r>
+        <w:t xml:space="preserve"> </w:t>
+      </w:r>
+      <w:r>
+        <w:t xml:space="preserve">It will start the deployment of the following image on </w:t>
+      </w:r>
+      <w:proofErr w:type="spellStart"/>
+      <w:r>
+        <w:t>dockerhub</w:t>
+      </w:r>
+      <w:proofErr w:type="spellEnd"/>
+      <w:r>
+        <w:t xml:space="preserve"> on </w:t>
+      </w:r>
+      <w:proofErr w:type="spellStart"/>
+      <w:r>
+        <w:t>kubernetes</w:t>
+      </w:r>
+      <w:proofErr w:type="spellEnd"/>
+      <w:r>
+        <w:t xml:space="preserve"> with port of</w:t>
+      </w:r>
+      <w:r>
+        <w:t xml:space="preserve"> </w:t>
+      </w:r>
+      <w:r>
+        <w:t>node.js containerized application exposed on 9001 port of pod as shown below</w:t>
+      </w:r>
+    </w:p>
+    <w:p/>
+    <w:p>
       <w:r>
         <w:rPr>
           <w:noProof/>
-          <w:highlight w:val="yellow"/>
         </w:rPr>
         <w:drawing>
-          <wp:inline distT="0" distB="0" distL="0" distR="0" wp14:anchorId="5E6BB646" wp14:editId="26C3468E">
-            <wp:extent cx="4839239" cy="625470"/>
-            <wp:effectExtent l="0" t="0" r="0" b="3810"/>
-            <wp:docPr id="6" name="Picture 6"/>
+          <wp:inline distT="0" distB="0" distL="0" distR="0" wp14:anchorId="0FEC43CE" wp14:editId="630FCC00">
+            <wp:extent cx="5943600" cy="808990"/>
+            <wp:effectExtent l="0" t="0" r="0" b="0"/>
+            <wp:docPr id="5" name="Picture 5"/>
             <wp:cNvGraphicFramePr>
               <a:graphicFrameLocks xmlns:a="http://schemas.openxmlformats.org/drawingml/2006/main" noChangeAspect="1"/>
             </wp:cNvGraphicFramePr>
@@ -802,7 +1139,7 @@
                   <pic:spPr>
                     <a:xfrm>
                       <a:off x="0" y="0"/>
-                      <a:ext cx="5045699" cy="652155"/>
+                      <a:ext cx="5943600" cy="808990"/>
                     </a:xfrm>
                     <a:prstGeom prst="rect">
                       <a:avLst/>
@@ -815,145 +1152,82 @@
         </w:drawing>
       </w:r>
     </w:p>
-    <w:p>
-      <w:pPr>
-        <w:rPr>
-          <w:b/>
-        </w:rPr>
-      </w:pPr>
-    </w:p>
-    <w:p>
-      <w:pPr>
-        <w:pStyle w:val="ListParagraph"/>
-        <w:numPr>
-          <w:ilvl w:val="0"/>
-          <w:numId w:val="5"/>
-        </w:numPr>
-        <w:rPr>
-          <w:b/>
-        </w:rPr>
-      </w:pPr>
-      <w:r>
-        <w:t xml:space="preserve">Then once you see the above result, </w:t>
-      </w:r>
-      <w:r>
+    <w:p/>
+    <w:p>
+      <w:pPr>
+        <w:ind w:firstLine="720"/>
+      </w:pPr>
+      <w:r>
+        <w:t xml:space="preserve">  Alternatively, </w:t>
+      </w:r>
+      <w:r>
+        <w:t>write the following command on CLI or CMD to see whether deployment</w:t>
+      </w:r>
+      <w:r>
+        <w:t xml:space="preserve">                  </w:t>
+      </w:r>
+      <w:r>
+        <w:tab/>
+        <w:t xml:space="preserve">  </w:t>
+      </w:r>
+      <w:r>
+        <w:t>has been done successfully or not</w:t>
+      </w:r>
+    </w:p>
+    <w:p>
+      <w:pPr>
+        <w:rPr>
+          <w:b/>
+        </w:rPr>
+      </w:pPr>
+      <w:r>
+        <w:rPr>
+          <w:b/>
+        </w:rPr>
         <w:t xml:space="preserve"> </w:t>
       </w:r>
       <w:r>
-        <w:t>run the service for the above deployment using the following command</w:t>
-      </w:r>
-    </w:p>
-    <w:p>
-      <w:pPr>
-        <w:ind w:firstLine="720"/>
-        <w:rPr>
-          <w:b/>
-        </w:rPr>
-      </w:pPr>
-      <w:r>
-        <w:rPr>
-          <w:b/>
-        </w:rPr>
-        <w:t xml:space="preserve">kubectl expose deployment product-master-services </w:t>
-      </w:r>
-      <w:r>
-        <w:rPr>
-          <w:b/>
-        </w:rPr>
-        <w:t>--type=LoadBalancer</w:t>
-      </w:r>
-    </w:p>
-    <w:p>
-      <w:pPr>
-        <w:ind w:left="720"/>
-        <w:rPr>
-          <w:rFonts w:cs="Segoe UI"/>
-          <w:color w:val="222222"/>
-          <w:shd w:val="clear" w:color="auto" w:fill="FFFFFF"/>
-        </w:rPr>
-      </w:pPr>
-      <w:r>
-        <w:rPr>
-          <w:b/>
-        </w:rPr>
-        <w:br/>
-      </w:r>
-      <w:r>
-        <w:rPr>
-          <w:rFonts w:cs="Segoe UI"/>
-          <w:color w:val="222222"/>
-          <w:shd w:val="clear" w:color="auto" w:fill="FFFFFF"/>
-        </w:rPr>
-        <w:t>This command causes Kubernetes to create an Azure load balancer rule with a public IP address</w:t>
-      </w:r>
-    </w:p>
-    <w:p>
-      <w:pPr>
-        <w:ind w:left="720"/>
-        <w:rPr>
-          <w:rFonts w:cs="Segoe UI"/>
-          <w:color w:val="222222"/>
-          <w:shd w:val="clear" w:color="auto" w:fill="FFFFFF"/>
-        </w:rPr>
-      </w:pPr>
-      <w:r>
-        <w:rPr>
-          <w:rFonts w:cs="Segoe UI"/>
-          <w:color w:val="222222"/>
-          <w:shd w:val="clear" w:color="auto" w:fill="FFFFFF"/>
+        <w:rPr>
+          <w:b/>
+        </w:rPr>
+        <w:tab/>
+        <w:t xml:space="preserve">  </w:t>
+      </w:r>
+      <w:proofErr w:type="spellStart"/>
+      <w:proofErr w:type="gramStart"/>
+      <w:r>
+        <w:rPr>
+          <w:b/>
+        </w:rPr>
+        <w:t>kubectl</w:t>
+      </w:r>
+      <w:proofErr w:type="spellEnd"/>
+      <w:proofErr w:type="gramEnd"/>
+      <w:r>
+        <w:rPr>
+          <w:b/>
+        </w:rPr>
+        <w:t xml:space="preserve"> get deployments</w:t>
+      </w:r>
+    </w:p>
+    <w:p>
+      <w:pPr>
+        <w:jc w:val="center"/>
+        <w:rPr>
+          <w:b/>
+        </w:rPr>
+      </w:pPr>
+      <w:r>
+        <w:rPr>
+          <w:noProof/>
+          <w:highlight w:val="yellow"/>
         </w:rPr>
         <w:lastRenderedPageBreak/>
-        <w:t xml:space="preserve">You will </w:t>
-      </w:r>
-      <w:r>
-        <w:rPr>
-          <w:rFonts w:cs="Segoe UI"/>
-          <w:color w:val="222222"/>
-          <w:shd w:val="clear" w:color="auto" w:fill="FFFFFF"/>
-        </w:rPr>
-        <w:t xml:space="preserve">observe </w:t>
-      </w:r>
-      <w:r>
-        <w:rPr>
-          <w:rFonts w:cs="Segoe UI"/>
-          <w:color w:val="222222"/>
-          <w:shd w:val="clear" w:color="auto" w:fill="FFFFFF"/>
-        </w:rPr>
-        <w:t>that service gets run successfully o</w:t>
-      </w:r>
-      <w:r>
-        <w:rPr>
-          <w:rFonts w:cs="Segoe UI"/>
-          <w:color w:val="222222"/>
-          <w:shd w:val="clear" w:color="auto" w:fill="FFFFFF"/>
-        </w:rPr>
-        <w:t>n dashboard and also a public IP</w:t>
-      </w:r>
-      <w:r>
-        <w:rPr>
-          <w:rFonts w:cs="Segoe UI"/>
-          <w:color w:val="222222"/>
-          <w:shd w:val="clear" w:color="auto" w:fill="FFFFFF"/>
-        </w:rPr>
-        <w:t xml:space="preserve"> address is given to access the service as shown below</w:t>
-      </w:r>
-    </w:p>
-    <w:p>
-      <w:pPr>
-        <w:jc w:val="center"/>
-        <w:rPr>
-          <w:b/>
-        </w:rPr>
-      </w:pPr>
-      <w:r>
-        <w:rPr>
-          <w:noProof/>
-        </w:rPr>
         <w:drawing>
-          <wp:inline distT="0" distB="0" distL="0" distR="0" wp14:anchorId="6D6E54DF" wp14:editId="2C8F5CB1">
-            <wp:extent cx="5943600" cy="2435225"/>
-            <wp:effectExtent l="0" t="0" r="0" b="3175"/>
-            <wp:docPr id="7" name="Picture 7"/>
+          <wp:inline distT="0" distB="0" distL="0" distR="0" wp14:anchorId="5E6BB646" wp14:editId="26C3468E">
+            <wp:extent cx="4839239" cy="625470"/>
+            <wp:effectExtent l="0" t="0" r="0" b="3810"/>
+            <wp:docPr id="6" name="Picture 6"/>
             <wp:cNvGraphicFramePr>
               <a:graphicFrameLocks xmlns:a="http://schemas.openxmlformats.org/drawingml/2006/main" noChangeAspect="1"/>
             </wp:cNvGraphicFramePr>
@@ -973,7 +1247,7 @@
                   <pic:spPr>
                     <a:xfrm>
                       <a:off x="0" y="0"/>
-                      <a:ext cx="5943600" cy="2435225"/>
+                      <a:ext cx="5045699" cy="652155"/>
                     </a:xfrm>
                     <a:prstGeom prst="rect">
                       <a:avLst/>
@@ -995,45 +1269,153 @@
     </w:p>
     <w:p>
       <w:pPr>
-        <w:rPr>
-          <w:b/>
-        </w:rPr>
-      </w:pPr>
-    </w:p>
-    <w:p>
-      <w:r>
-        <w:t>Also, through CLI or CMD</w:t>
-      </w:r>
-      <w:r>
-        <w:t xml:space="preserve">, use the command </w:t>
-      </w:r>
-      <w:r>
-        <w:rPr>
-          <w:b/>
-        </w:rPr>
-        <w:t xml:space="preserve">kubectl get services </w:t>
-      </w:r>
-      <w:r>
-        <w:t>to</w:t>
-      </w:r>
-      <w:r>
-        <w:t xml:space="preserve"> view the same thing as follows</w:t>
-      </w:r>
-      <w:r>
-        <w:t>:</w:t>
-      </w:r>
-      <w:r>
+        <w:pStyle w:val="ListParagraph"/>
+        <w:numPr>
+          <w:ilvl w:val="0"/>
+          <w:numId w:val="5"/>
+        </w:numPr>
+        <w:rPr>
+          <w:b/>
+        </w:rPr>
+      </w:pPr>
+      <w:r>
+        <w:t xml:space="preserve">Then once you see the above result, </w:t>
+      </w:r>
+      <w:r>
+        <w:t xml:space="preserve"> </w:t>
+      </w:r>
+      <w:r>
+        <w:t>run the service for the above deployment using the following command</w:t>
+      </w:r>
+    </w:p>
+    <w:p>
+      <w:pPr>
+        <w:ind w:firstLine="720"/>
+        <w:rPr>
+          <w:b/>
+        </w:rPr>
+      </w:pPr>
+      <w:proofErr w:type="spellStart"/>
+      <w:proofErr w:type="gramStart"/>
+      <w:r>
+        <w:rPr>
+          <w:b/>
+        </w:rPr>
+        <w:t>kubectl</w:t>
+      </w:r>
+      <w:proofErr w:type="spellEnd"/>
+      <w:proofErr w:type="gramEnd"/>
+      <w:r>
+        <w:rPr>
+          <w:b/>
+        </w:rPr>
+        <w:t xml:space="preserve"> expose deployment product-master-services </w:t>
+      </w:r>
+      <w:r>
+        <w:rPr>
+          <w:b/>
+        </w:rPr>
+        <w:t>--type=</w:t>
+      </w:r>
+      <w:proofErr w:type="spellStart"/>
+      <w:r>
+        <w:rPr>
+          <w:b/>
+        </w:rPr>
+        <w:t>LoadBalancer</w:t>
+      </w:r>
+      <w:proofErr w:type="spellEnd"/>
+    </w:p>
+    <w:p>
+      <w:pPr>
+        <w:ind w:left="720"/>
+        <w:rPr>
+          <w:rFonts w:cs="Segoe UI"/>
+          <w:color w:val="222222"/>
+          <w:shd w:val="clear" w:color="auto" w:fill="FFFFFF"/>
+        </w:rPr>
+      </w:pPr>
+      <w:r>
+        <w:rPr>
+          <w:b/>
+        </w:rPr>
         <w:br/>
       </w:r>
       <w:r>
         <w:rPr>
+          <w:rFonts w:cs="Segoe UI"/>
+          <w:color w:val="222222"/>
+          <w:shd w:val="clear" w:color="auto" w:fill="FFFFFF"/>
+        </w:rPr>
+        <w:t>This command causes Kubernetes to create an Azure load balancer rule with a public IP address</w:t>
+      </w:r>
+    </w:p>
+    <w:p>
+      <w:pPr>
+        <w:ind w:left="720"/>
+        <w:rPr>
+          <w:rFonts w:cs="Segoe UI"/>
+          <w:color w:val="222222"/>
+          <w:shd w:val="clear" w:color="auto" w:fill="FFFFFF"/>
+        </w:rPr>
+      </w:pPr>
+      <w:r>
+        <w:rPr>
+          <w:rFonts w:cs="Segoe UI"/>
+          <w:color w:val="222222"/>
+          <w:shd w:val="clear" w:color="auto" w:fill="FFFFFF"/>
+        </w:rPr>
+        <w:t xml:space="preserve">You will </w:t>
+      </w:r>
+      <w:r>
+        <w:rPr>
+          <w:rFonts w:cs="Segoe UI"/>
+          <w:color w:val="222222"/>
+          <w:shd w:val="clear" w:color="auto" w:fill="FFFFFF"/>
+        </w:rPr>
+        <w:t xml:space="preserve">observe </w:t>
+      </w:r>
+      <w:r>
+        <w:rPr>
+          <w:rFonts w:cs="Segoe UI"/>
+          <w:color w:val="222222"/>
+          <w:shd w:val="clear" w:color="auto" w:fill="FFFFFF"/>
+        </w:rPr>
+        <w:t>that service gets run successfully o</w:t>
+      </w:r>
+      <w:r>
+        <w:rPr>
+          <w:rFonts w:cs="Segoe UI"/>
+          <w:color w:val="222222"/>
+          <w:shd w:val="clear" w:color="auto" w:fill="FFFFFF"/>
+        </w:rPr>
+        <w:t>n dashboard and also a public IP</w:t>
+      </w:r>
+      <w:r>
+        <w:rPr>
+          <w:rFonts w:cs="Segoe UI"/>
+          <w:color w:val="222222"/>
+          <w:shd w:val="clear" w:color="auto" w:fill="FFFFFF"/>
+        </w:rPr>
+        <w:t xml:space="preserve"> address is given to access the service as shown below</w:t>
+      </w:r>
+    </w:p>
+    <w:p>
+      <w:pPr>
+        <w:jc w:val="center"/>
+        <w:rPr>
+          <w:b/>
+        </w:rPr>
+      </w:pPr>
+      <w:r>
+        <w:rPr>
           <w:noProof/>
         </w:rPr>
         <w:drawing>
-          <wp:inline distT="0" distB="0" distL="0" distR="0" wp14:anchorId="11628811" wp14:editId="66BFDF33">
-            <wp:extent cx="5943600" cy="618490"/>
-            <wp:effectExtent l="0" t="0" r="0" b="0"/>
-            <wp:docPr id="8" name="Picture 8"/>
+          <wp:inline distT="0" distB="0" distL="0" distR="0" wp14:anchorId="6D6E54DF" wp14:editId="2C8F5CB1">
+            <wp:extent cx="5943600" cy="2435225"/>
+            <wp:effectExtent l="0" t="0" r="0" b="3175"/>
+            <wp:docPr id="7" name="Picture 7"/>
             <wp:cNvGraphicFramePr>
               <a:graphicFrameLocks xmlns:a="http://schemas.openxmlformats.org/drawingml/2006/main" noChangeAspect="1"/>
             </wp:cNvGraphicFramePr>
@@ -1053,7 +1435,7 @@
                   <pic:spPr>
                     <a:xfrm>
                       <a:off x="0" y="0"/>
-                      <a:ext cx="5943600" cy="618490"/>
+                      <a:ext cx="5943600" cy="2435225"/>
                     </a:xfrm>
                     <a:prstGeom prst="rect">
                       <a:avLst/>
@@ -1066,56 +1448,62 @@
         </w:drawing>
       </w:r>
     </w:p>
-    <w:p/>
-    <w:p>
-      <w:pPr>
-        <w:pStyle w:val="ListParagraph"/>
-        <w:numPr>
-          <w:ilvl w:val="0"/>
-          <w:numId w:val="5"/>
-        </w:numPr>
-        <w:rPr>
-          <w:b/>
-        </w:rPr>
-      </w:pPr>
-      <w:r>
-        <w:t>T</w:t>
-      </w:r>
-      <w:r>
-        <w:t>ry to access the external IP</w:t>
-      </w:r>
-      <w:r>
-        <w:t xml:space="preserve"> for your API say swagger, you </w:t>
-      </w:r>
-      <w:r>
-        <w:t>would</w:t>
-      </w:r>
-      <w:r>
-        <w:t xml:space="preserve"> see the following result.</w:t>
-      </w:r>
-    </w:p>
-    <w:p>
-      <w:pPr>
-        <w:rPr>
-          <w:b/>
-        </w:rPr>
-      </w:pPr>
-      <w:r>
-        <w:rPr>
-          <w:b/>
-        </w:rPr>
+    <w:p>
+      <w:pPr>
+        <w:rPr>
+          <w:b/>
+        </w:rPr>
+      </w:pPr>
+    </w:p>
+    <w:p>
+      <w:pPr>
+        <w:rPr>
+          <w:b/>
+        </w:rPr>
+      </w:pPr>
+    </w:p>
+    <w:p>
+      <w:r>
+        <w:t>Also, through CLI or CMD</w:t>
+      </w:r>
+      <w:r>
+        <w:t xml:space="preserve">, use the command </w:t>
+      </w:r>
+      <w:proofErr w:type="spellStart"/>
+      <w:r>
+        <w:rPr>
+          <w:b/>
+        </w:rPr>
+        <w:t>kubectl</w:t>
+      </w:r>
+      <w:proofErr w:type="spellEnd"/>
+      <w:r>
+        <w:rPr>
+          <w:b/>
+        </w:rPr>
+        <w:t xml:space="preserve"> get services </w:t>
+      </w:r>
+      <w:r>
+        <w:t>to</w:t>
+      </w:r>
+      <w:r>
+        <w:t xml:space="preserve"> view the same thing as follows</w:t>
+      </w:r>
+      <w:r>
+        <w:t>:</w:t>
+      </w:r>
+      <w:r>
         <w:br/>
-        <w:t xml:space="preserve">               </w:t>
       </w:r>
       <w:r>
         <w:rPr>
           <w:noProof/>
         </w:rPr>
         <w:drawing>
-          <wp:inline distT="0" distB="0" distL="0" distR="0" wp14:anchorId="6CF36537" wp14:editId="21C97E5B">
-            <wp:extent cx="5943600" cy="1259840"/>
+          <wp:inline distT="0" distB="0" distL="0" distR="0" wp14:anchorId="11628811" wp14:editId="66BFDF33">
+            <wp:extent cx="5943600" cy="618490"/>
             <wp:effectExtent l="0" t="0" r="0" b="0"/>
-            <wp:docPr id="9" name="Picture 9"/>
+            <wp:docPr id="8" name="Picture 8"/>
             <wp:cNvGraphicFramePr>
               <a:graphicFrameLocks xmlns:a="http://schemas.openxmlformats.org/drawingml/2006/main" noChangeAspect="1"/>
             </wp:cNvGraphicFramePr>
@@ -1135,7 +1523,7 @@
                   <pic:spPr>
                     <a:xfrm>
                       <a:off x="0" y="0"/>
-                      <a:ext cx="5943600" cy="1259840"/>
+                      <a:ext cx="5943600" cy="618490"/>
                     </a:xfrm>
                     <a:prstGeom prst="rect">
                       <a:avLst/>
@@ -1148,23 +1536,6 @@
         </w:drawing>
       </w:r>
     </w:p>
-    <w:p>
-      <w:pPr>
-        <w:rPr>
-          <w:b/>
-        </w:rPr>
-      </w:pPr>
-    </w:p>
-    <w:p>
-      <w:r>
-        <w:t xml:space="preserve">              </w:t>
-      </w:r>
-      <w:bookmarkStart w:id="0" w:name="_GoBack"/>
-      <w:bookmarkEnd w:id="0"/>
-      <w:r>
-        <w:t>That means your app has been successfully deployed to Kubernetes Cluster</w:t>
-      </w:r>
-    </w:p>
     <w:p/>
     <w:p>
       <w:pPr>
@@ -1173,24 +1544,28 @@
           <w:ilvl w:val="0"/>
           <w:numId w:val="5"/>
         </w:numPr>
-      </w:pPr>
-      <w:r>
-        <w:t xml:space="preserve"> </w:t>
-      </w:r>
-      <w:r>
-        <w:t xml:space="preserve">Now to scale </w:t>
-      </w:r>
-      <w:r>
-        <w:t>it to one more instance , use</w:t>
-      </w:r>
-      <w:r>
-        <w:t xml:space="preserve"> command</w:t>
-      </w:r>
-    </w:p>
-    <w:p/>
-    <w:p>
-      <w:pPr>
-        <w:ind w:firstLine="720"/>
+        <w:rPr>
+          <w:b/>
+        </w:rPr>
+      </w:pPr>
+      <w:r>
+        <w:t>T</w:t>
+      </w:r>
+      <w:r>
+        <w:t>ry to access the external IP</w:t>
+      </w:r>
+      <w:r>
+        <w:t xml:space="preserve"> for your API say swagger, you </w:t>
+      </w:r>
+      <w:r>
+        <w:t>would</w:t>
+      </w:r>
+      <w:r>
+        <w:t xml:space="preserve"> see the following result.</w:t>
+      </w:r>
+    </w:p>
+    <w:p>
+      <w:pPr>
         <w:rPr>
           <w:b/>
         </w:rPr>
@@ -1200,47 +1575,18 @@
           <w:b/>
         </w:rPr>
         <w:lastRenderedPageBreak/>
-        <w:t>kubectl scale deployment product-master-services --replicas=2</w:t>
-      </w:r>
-    </w:p>
-    <w:p/>
-    <w:p>
-      <w:pPr>
-        <w:ind w:left="720"/>
-      </w:pPr>
-      <w:r>
-        <w:t>This command</w:t>
-      </w:r>
-      <w:r>
-        <w:t xml:space="preserve"> </w:t>
-      </w:r>
-      <w:r>
-        <w:t>would</w:t>
-      </w:r>
-      <w:r>
-        <w:t xml:space="preserve"> bring up to replication sets or 2 pods for same service in order to promote higher availability and zero downtime as shown below</w:t>
-      </w:r>
-    </w:p>
-    <w:p>
-      <w:pPr>
+        <w:br/>
+        <w:t xml:space="preserve">               </w:t>
+      </w:r>
+      <w:r>
         <w:rPr>
           <w:noProof/>
         </w:rPr>
-      </w:pPr>
-    </w:p>
-    <w:p>
-      <w:pPr>
-        <w:jc w:val="center"/>
-      </w:pPr>
-      <w:r>
-        <w:rPr>
-          <w:noProof/>
-        </w:rPr>
         <w:drawing>
-          <wp:inline distT="0" distB="0" distL="0" distR="0" wp14:anchorId="1C7A4A01" wp14:editId="409BD6BA">
-            <wp:extent cx="5531150" cy="1966631"/>
+          <wp:inline distT="0" distB="0" distL="0" distR="0" wp14:anchorId="6CF36537" wp14:editId="21C97E5B">
+            <wp:extent cx="5943600" cy="1259840"/>
             <wp:effectExtent l="0" t="0" r="0" b="0"/>
-            <wp:docPr id="11" name="Picture 11"/>
+            <wp:docPr id="9" name="Picture 9"/>
             <wp:cNvGraphicFramePr>
               <a:graphicFrameLocks xmlns:a="http://schemas.openxmlformats.org/drawingml/2006/main" noChangeAspect="1"/>
             </wp:cNvGraphicFramePr>
@@ -1260,6 +1606,138 @@
                   <pic:spPr>
                     <a:xfrm>
                       <a:off x="0" y="0"/>
+                      <a:ext cx="5943600" cy="1259840"/>
+                    </a:xfrm>
+                    <a:prstGeom prst="rect">
+                      <a:avLst/>
+                    </a:prstGeom>
+                  </pic:spPr>
+                </pic:pic>
+              </a:graphicData>
+            </a:graphic>
+          </wp:inline>
+        </w:drawing>
+      </w:r>
+    </w:p>
+    <w:p>
+      <w:pPr>
+        <w:rPr>
+          <w:b/>
+        </w:rPr>
+      </w:pPr>
+    </w:p>
+    <w:p>
+      <w:r>
+        <w:t xml:space="preserve">              </w:t>
+      </w:r>
+      <w:r>
+        <w:t>That means your app has been successfully deployed to Kubernetes Cluster</w:t>
+      </w:r>
+    </w:p>
+    <w:p/>
+    <w:p>
+      <w:pPr>
+        <w:pStyle w:val="ListParagraph"/>
+        <w:numPr>
+          <w:ilvl w:val="0"/>
+          <w:numId w:val="5"/>
+        </w:numPr>
+      </w:pPr>
+      <w:r>
+        <w:t xml:space="preserve"> </w:t>
+      </w:r>
+      <w:r>
+        <w:t xml:space="preserve">Now to scale </w:t>
+      </w:r>
+      <w:r>
+        <w:t>it to one more instance , use</w:t>
+      </w:r>
+      <w:r>
+        <w:t xml:space="preserve"> command</w:t>
+      </w:r>
+    </w:p>
+    <w:p/>
+    <w:p>
+      <w:pPr>
+        <w:ind w:firstLine="720"/>
+        <w:rPr>
+          <w:b/>
+        </w:rPr>
+      </w:pPr>
+      <w:proofErr w:type="spellStart"/>
+      <w:proofErr w:type="gramStart"/>
+      <w:r>
+        <w:rPr>
+          <w:b/>
+        </w:rPr>
+        <w:t>kubectl</w:t>
+      </w:r>
+      <w:proofErr w:type="spellEnd"/>
+      <w:proofErr w:type="gramEnd"/>
+      <w:r>
+        <w:rPr>
+          <w:b/>
+        </w:rPr>
+        <w:t xml:space="preserve"> scale deployment product-master-services --replicas=2</w:t>
+      </w:r>
+    </w:p>
+    <w:p/>
+    <w:p>
+      <w:pPr>
+        <w:ind w:left="720"/>
+      </w:pPr>
+      <w:r>
+        <w:t>This command</w:t>
+      </w:r>
+      <w:r>
+        <w:t xml:space="preserve"> </w:t>
+      </w:r>
+      <w:r>
+        <w:t>would</w:t>
+      </w:r>
+      <w:r>
+        <w:t xml:space="preserve"> bring up to replication sets or 2 pods for same service in order to promote higher availability and zero downtime as shown below</w:t>
+      </w:r>
+    </w:p>
+    <w:p>
+      <w:pPr>
+        <w:rPr>
+          <w:noProof/>
+        </w:rPr>
+      </w:pPr>
+    </w:p>
+    <w:p>
+      <w:pPr>
+        <w:jc w:val="center"/>
+      </w:pPr>
+      <w:r>
+        <w:rPr>
+          <w:noProof/>
+        </w:rPr>
+        <w:drawing>
+          <wp:inline distT="0" distB="0" distL="0" distR="0" wp14:anchorId="1C7A4A01" wp14:editId="409BD6BA">
+            <wp:extent cx="5531150" cy="1966631"/>
+            <wp:effectExtent l="0" t="0" r="0" b="0"/>
+            <wp:docPr id="11" name="Picture 11"/>
+            <wp:cNvGraphicFramePr>
+              <a:graphicFrameLocks xmlns:a="http://schemas.openxmlformats.org/drawingml/2006/main" noChangeAspect="1"/>
+            </wp:cNvGraphicFramePr>
+            <a:graphic xmlns:a="http://schemas.openxmlformats.org/drawingml/2006/main">
+              <a:graphicData uri="http://schemas.openxmlformats.org/drawingml/2006/picture">
+                <pic:pic xmlns:pic="http://schemas.openxmlformats.org/drawingml/2006/picture">
+                  <pic:nvPicPr>
+                    <pic:cNvPr id="1" name=""/>
+                    <pic:cNvPicPr/>
+                  </pic:nvPicPr>
+                  <pic:blipFill>
+                    <a:blip r:embed="rId19"/>
+                    <a:stretch>
+                      <a:fillRect/>
+                    </a:stretch>
+                  </pic:blipFill>
+                  <pic:spPr>
+                    <a:xfrm>
+                      <a:off x="0" y="0"/>
                       <a:ext cx="5538792" cy="1969348"/>
                     </a:xfrm>
                     <a:prstGeom prst="rect">
@@ -1291,7 +1769,7 @@
       <w:pPr>
         <w:ind w:firstLine="720"/>
       </w:pPr>
-      <w:hyperlink r:id="rId19" w:history="1">
+      <w:hyperlink r:id="rId20" w:history="1">
         <w:r>
           <w:rPr>
             <w:rStyle w:val="Hyperlink"/>
@@ -1323,12 +1801,12 @@
       </w:r>
     </w:p>
     <w:sectPr>
-      <w:headerReference w:type="even" r:id="rId20"/>
-      <w:headerReference w:type="default" r:id="rId21"/>
-      <w:footerReference w:type="even" r:id="rId22"/>
-      <w:footerReference w:type="default" r:id="rId23"/>
-      <w:headerReference w:type="first" r:id="rId24"/>
-      <w:footerReference w:type="first" r:id="rId25"/>
+      <w:headerReference w:type="even" r:id="rId21"/>
+      <w:headerReference w:type="default" r:id="rId22"/>
+      <w:footerReference w:type="even" r:id="rId23"/>
+      <w:footerReference w:type="default" r:id="rId24"/>
+      <w:headerReference w:type="first" r:id="rId25"/>
+      <w:footerReference w:type="first" r:id="rId26"/>
       <w:pgSz w:w="12240" w:h="15840"/>
       <w:pgMar w:top="1440" w:right="1440" w:bottom="1440" w:left="1440" w:header="720" w:footer="720" w:gutter="0"/>
       <w:cols w:space="720"/>

</xml_diff>